<commit_message>
Reduced text manuscript version initiated.
</commit_message>
<xml_diff>
--- a/reviewerComments_responseLetter.docx
+++ b/reviewerComments_responseLetter.docx
@@ -57,7 +57,21 @@
         <w:rPr>
           <w:lang w:val="en-US"/>
         </w:rPr>
-        <w:t>Dear Mr Hjalte Mann,</w:t>
+        <w:t xml:space="preserve">Dear </w:t>
+      </w:r>
+      <w:proofErr w:type="spellStart"/>
+      <w:r>
+        <w:rPr>
+          <w:lang w:val="en-US"/>
+        </w:rPr>
+        <w:t>Mr</w:t>
+      </w:r>
+      <w:proofErr w:type="spellEnd"/>
+      <w:r>
+        <w:rPr>
+          <w:lang w:val="en-US"/>
+        </w:rPr>
+        <w:t xml:space="preserve"> Hjalte Mann,</w:t>
       </w:r>
     </w:p>
     <w:p>
@@ -539,6 +553,7 @@
         </w:rPr>
         <w:t xml:space="preserve">The reviewers and I have </w:t>
       </w:r>
+      <w:proofErr w:type="spellStart"/>
       <w:proofErr w:type="gramStart"/>
       <w:r>
         <w:rPr>
@@ -546,6 +561,7 @@
         </w:rPr>
         <w:t>have</w:t>
       </w:r>
+      <w:proofErr w:type="spellEnd"/>
       <w:proofErr w:type="gramEnd"/>
       <w:r>
         <w:rPr>
@@ -811,7 +827,39 @@
           <w:color w:val="FF0000"/>
           <w:lang w:val="en-US"/>
         </w:rPr>
-        <w:t xml:space="preserve"> the concept of individual flower phenologies with individual plant phenologies (e.g. L 80-86, 95-104, 425-426). This is a subtle, but important point.</w:t>
+        <w:t xml:space="preserve"> the concept of individual flower </w:t>
+      </w:r>
+      <w:proofErr w:type="spellStart"/>
+      <w:r>
+        <w:rPr>
+          <w:color w:val="FF0000"/>
+          <w:lang w:val="en-US"/>
+        </w:rPr>
+        <w:t>phenologies</w:t>
+      </w:r>
+      <w:proofErr w:type="spellEnd"/>
+      <w:r>
+        <w:rPr>
+          <w:color w:val="FF0000"/>
+          <w:lang w:val="en-US"/>
+        </w:rPr>
+        <w:t xml:space="preserve"> with individual plant </w:t>
+      </w:r>
+      <w:proofErr w:type="spellStart"/>
+      <w:r>
+        <w:rPr>
+          <w:color w:val="FF0000"/>
+          <w:lang w:val="en-US"/>
+        </w:rPr>
+        <w:t>phenologies</w:t>
+      </w:r>
+      <w:proofErr w:type="spellEnd"/>
+      <w:r>
+        <w:rPr>
+          <w:color w:val="FF0000"/>
+          <w:lang w:val="en-US"/>
+        </w:rPr>
+        <w:t xml:space="preserve"> (e.g. L 80-86, 95-104, 425-426). This is a subtle, but important point.</w:t>
       </w:r>
     </w:p>
     <w:p>
@@ -855,7 +903,21 @@
           <w:color w:val="70AD47" w:themeColor="accent6"/>
           <w:lang w:val="en-US"/>
         </w:rPr>
-        <w:t>We have edited the text at the specified lines to make it explicit that we are talking about individual flower phenology.</w:t>
+        <w:t>We have edited the text at the specified lines to make it explicit that we are talking about individual flo</w:t>
+      </w:r>
+      <w:r>
+        <w:rPr>
+          <w:color w:val="70AD47" w:themeColor="accent6"/>
+          <w:lang w:val="en-US"/>
+        </w:rPr>
+        <w:t>ral</w:t>
+      </w:r>
+      <w:r>
+        <w:rPr>
+          <w:color w:val="70AD47" w:themeColor="accent6"/>
+          <w:lang w:val="en-US"/>
+        </w:rPr>
+        <w:t xml:space="preserve"> phenology.</w:t>
       </w:r>
     </w:p>
     <w:p>
@@ -1181,7 +1243,23 @@
           <w:color w:val="FF0000"/>
           <w:lang w:val="en-US"/>
         </w:rPr>
-        <w:t xml:space="preserve"> (lines 87-104). In the current manuscript, I expect that readers will get confused between these two topics. Your algorithm "tracks" individual flowers, rather than simply identifying them. While this is relatively straightforward in plants whose base is fixed, flowers can move quite a bit through their petioles (Interestingly, an algorithm to track plant individuals has been just published in Methods in Ecology and Evolution; Stears et al. 2022).</w:t>
+        <w:t xml:space="preserve"> (lines 87-104). In the current manuscript, I expect that readers will get confused between these two topics. Your algorithm "tracks" individual flowers, rather than simply identifying them. While this is relatively straightforward in plants whose base is fixed, flowers can move quite a bit through their petioles (Interestingly, an algorithm to track plant individuals has been just published in Methods in Ecology and Evolution; </w:t>
+      </w:r>
+      <w:proofErr w:type="spellStart"/>
+      <w:r>
+        <w:rPr>
+          <w:color w:val="FF0000"/>
+          <w:lang w:val="en-US"/>
+        </w:rPr>
+        <w:t>Stears</w:t>
+      </w:r>
+      <w:proofErr w:type="spellEnd"/>
+      <w:r>
+        <w:rPr>
+          <w:color w:val="FF0000"/>
+          <w:lang w:val="en-US"/>
+        </w:rPr>
+        <w:t xml:space="preserve"> et al. 2022).</w:t>
       </w:r>
     </w:p>
     <w:p>
@@ -1519,6 +1597,34 @@
       <w:pPr>
         <w:pStyle w:val="PlainText"/>
         <w:rPr>
+          <w:color w:val="70AD47" w:themeColor="accent6"/>
+          <w:u w:val="single"/>
+          <w:lang w:val="en-US"/>
+        </w:rPr>
+      </w:pPr>
+    </w:p>
+    <w:p>
+      <w:pPr>
+        <w:pStyle w:val="PlainText"/>
+        <w:rPr>
+          <w:color w:val="FF0000"/>
+          <w:u w:val="single"/>
+          <w:lang w:val="en-US"/>
+        </w:rPr>
+      </w:pPr>
+      <w:r>
+        <w:rPr>
+          <w:color w:val="70AD47" w:themeColor="accent6"/>
+          <w:u w:val="single"/>
+          <w:lang w:val="en-US"/>
+        </w:rPr>
+        <w:t>Response</w:t>
+      </w:r>
+    </w:p>
+    <w:p>
+      <w:pPr>
+        <w:pStyle w:val="PlainText"/>
+        <w:rPr>
           <w:color w:val="FF0000"/>
           <w:lang w:val="en-US"/>
         </w:rPr>
@@ -1544,6 +1650,43 @@
       <w:pPr>
         <w:pStyle w:val="PlainText"/>
         <w:rPr>
+          <w:color w:val="70AD47" w:themeColor="accent6"/>
+          <w:u w:val="single"/>
+          <w:lang w:val="en-US"/>
+        </w:rPr>
+      </w:pPr>
+    </w:p>
+    <w:p>
+      <w:pPr>
+        <w:pStyle w:val="PlainText"/>
+        <w:rPr>
+          <w:color w:val="FF0000"/>
+          <w:u w:val="single"/>
+          <w:lang w:val="en-US"/>
+        </w:rPr>
+      </w:pPr>
+      <w:r>
+        <w:rPr>
+          <w:color w:val="70AD47" w:themeColor="accent6"/>
+          <w:u w:val="single"/>
+          <w:lang w:val="en-US"/>
+        </w:rPr>
+        <w:t>Response</w:t>
+      </w:r>
+    </w:p>
+    <w:p>
+      <w:pPr>
+        <w:pStyle w:val="PlainText"/>
+        <w:rPr>
+          <w:color w:val="FF0000"/>
+          <w:lang w:val="en-US"/>
+        </w:rPr>
+      </w:pPr>
+    </w:p>
+    <w:p>
+      <w:pPr>
+        <w:pStyle w:val="PlainText"/>
+        <w:rPr>
           <w:color w:val="FF0000"/>
           <w:lang w:val="en-US"/>
         </w:rPr>
@@ -1569,6 +1712,43 @@
       <w:pPr>
         <w:pStyle w:val="PlainText"/>
         <w:rPr>
+          <w:color w:val="70AD47" w:themeColor="accent6"/>
+          <w:u w:val="single"/>
+          <w:lang w:val="en-US"/>
+        </w:rPr>
+      </w:pPr>
+    </w:p>
+    <w:p>
+      <w:pPr>
+        <w:pStyle w:val="PlainText"/>
+        <w:rPr>
+          <w:color w:val="FF0000"/>
+          <w:u w:val="single"/>
+          <w:lang w:val="en-US"/>
+        </w:rPr>
+      </w:pPr>
+      <w:r>
+        <w:rPr>
+          <w:color w:val="70AD47" w:themeColor="accent6"/>
+          <w:u w:val="single"/>
+          <w:lang w:val="en-US"/>
+        </w:rPr>
+        <w:t>Response</w:t>
+      </w:r>
+    </w:p>
+    <w:p>
+      <w:pPr>
+        <w:pStyle w:val="PlainText"/>
+        <w:rPr>
+          <w:color w:val="FF0000"/>
+          <w:lang w:val="en-US"/>
+        </w:rPr>
+      </w:pPr>
+    </w:p>
+    <w:p>
+      <w:pPr>
+        <w:pStyle w:val="PlainText"/>
+        <w:rPr>
           <w:color w:val="FF0000"/>
           <w:lang w:val="en-US"/>
         </w:rPr>
@@ -1604,6 +1784,42 @@
         <w:pStyle w:val="PlainText"/>
         <w:rPr>
           <w:color w:val="FF0000"/>
+          <w:u w:val="single"/>
+          <w:lang w:val="en-US"/>
+        </w:rPr>
+      </w:pPr>
+      <w:r>
+        <w:rPr>
+          <w:color w:val="70AD47" w:themeColor="accent6"/>
+          <w:u w:val="single"/>
+          <w:lang w:val="en-US"/>
+        </w:rPr>
+        <w:t>Response</w:t>
+      </w:r>
+    </w:p>
+    <w:p>
+      <w:pPr>
+        <w:pStyle w:val="PlainText"/>
+        <w:rPr>
+          <w:color w:val="FF0000"/>
+          <w:lang w:val="en-US"/>
+        </w:rPr>
+      </w:pPr>
+    </w:p>
+    <w:p>
+      <w:pPr>
+        <w:pStyle w:val="PlainText"/>
+        <w:rPr>
+          <w:color w:val="FF0000"/>
+          <w:lang w:val="en-US"/>
+        </w:rPr>
+      </w:pPr>
+    </w:p>
+    <w:p>
+      <w:pPr>
+        <w:pStyle w:val="PlainText"/>
+        <w:rPr>
+          <w:color w:val="FF0000"/>
           <w:lang w:val="en-US"/>
         </w:rPr>
       </w:pPr>
@@ -1619,6 +1835,43 @@
       <w:pPr>
         <w:pStyle w:val="PlainText"/>
         <w:rPr>
+          <w:color w:val="70AD47" w:themeColor="accent6"/>
+          <w:u w:val="single"/>
+          <w:lang w:val="en-US"/>
+        </w:rPr>
+      </w:pPr>
+    </w:p>
+    <w:p>
+      <w:pPr>
+        <w:pStyle w:val="PlainText"/>
+        <w:rPr>
+          <w:color w:val="FF0000"/>
+          <w:u w:val="single"/>
+          <w:lang w:val="en-US"/>
+        </w:rPr>
+      </w:pPr>
+      <w:r>
+        <w:rPr>
+          <w:color w:val="70AD47" w:themeColor="accent6"/>
+          <w:u w:val="single"/>
+          <w:lang w:val="en-US"/>
+        </w:rPr>
+        <w:t>Response</w:t>
+      </w:r>
+    </w:p>
+    <w:p>
+      <w:pPr>
+        <w:pStyle w:val="PlainText"/>
+        <w:rPr>
+          <w:color w:val="FF0000"/>
+          <w:lang w:val="en-US"/>
+        </w:rPr>
+      </w:pPr>
+    </w:p>
+    <w:p>
+      <w:pPr>
+        <w:pStyle w:val="PlainText"/>
+        <w:rPr>
           <w:color w:val="FF0000"/>
           <w:lang w:val="en-US"/>
         </w:rPr>
@@ -1653,6 +1906,86 @@
       <w:pPr>
         <w:pStyle w:val="PlainText"/>
         <w:rPr>
+          <w:color w:val="70AD47" w:themeColor="accent6"/>
+          <w:u w:val="single"/>
+          <w:lang w:val="en-US"/>
+        </w:rPr>
+      </w:pPr>
+      <w:r>
+        <w:rPr>
+          <w:color w:val="70AD47" w:themeColor="accent6"/>
+          <w:u w:val="single"/>
+          <w:lang w:val="en-US"/>
+        </w:rPr>
+        <w:t>Respons</w:t>
+      </w:r>
+      <w:r>
+        <w:rPr>
+          <w:color w:val="70AD47" w:themeColor="accent6"/>
+          <w:u w:val="single"/>
+          <w:lang w:val="en-US"/>
+        </w:rPr>
+        <w:t>e</w:t>
+      </w:r>
+    </w:p>
+    <w:p>
+      <w:pPr>
+        <w:pStyle w:val="PlainText"/>
+        <w:rPr>
+          <w:color w:val="70AD47" w:themeColor="accent6"/>
+          <w:lang w:val="en-US"/>
+        </w:rPr>
+      </w:pPr>
+    </w:p>
+    <w:p>
+      <w:pPr>
+        <w:pStyle w:val="PlainText"/>
+        <w:rPr>
+          <w:color w:val="70AD47" w:themeColor="accent6"/>
+          <w:lang w:val="en-US"/>
+        </w:rPr>
+      </w:pPr>
+    </w:p>
+    <w:p>
+      <w:pPr>
+        <w:pStyle w:val="PlainText"/>
+        <w:rPr>
+          <w:color w:val="FF0000"/>
+          <w:lang w:val="en-US"/>
+        </w:rPr>
+      </w:pPr>
+    </w:p>
+    <w:p>
+      <w:pPr>
+        <w:pStyle w:val="PlainText"/>
+        <w:rPr>
+          <w:color w:val="FF0000"/>
+          <w:lang w:val="en-US"/>
+        </w:rPr>
+      </w:pPr>
+    </w:p>
+    <w:p>
+      <w:pPr>
+        <w:pStyle w:val="PlainText"/>
+        <w:rPr>
+          <w:color w:val="FF0000"/>
+          <w:lang w:val="en-US"/>
+        </w:rPr>
+      </w:pPr>
+    </w:p>
+    <w:p>
+      <w:pPr>
+        <w:pStyle w:val="PlainText"/>
+        <w:rPr>
+          <w:color w:val="FF0000"/>
+          <w:lang w:val="en-US"/>
+        </w:rPr>
+      </w:pPr>
+    </w:p>
+    <w:p>
+      <w:pPr>
+        <w:pStyle w:val="PlainText"/>
+        <w:rPr>
           <w:color w:val="FF0000"/>
           <w:lang w:val="en-US"/>
         </w:rPr>
@@ -1679,6 +2012,42 @@
         <w:pStyle w:val="PlainText"/>
         <w:rPr>
           <w:color w:val="FF0000"/>
+          <w:u w:val="single"/>
+          <w:lang w:val="en-US"/>
+        </w:rPr>
+      </w:pPr>
+      <w:r>
+        <w:rPr>
+          <w:color w:val="70AD47" w:themeColor="accent6"/>
+          <w:u w:val="single"/>
+          <w:lang w:val="en-US"/>
+        </w:rPr>
+        <w:t>Response</w:t>
+      </w:r>
+    </w:p>
+    <w:p>
+      <w:pPr>
+        <w:pStyle w:val="PlainText"/>
+        <w:rPr>
+          <w:color w:val="FF0000"/>
+          <w:lang w:val="en-US"/>
+        </w:rPr>
+      </w:pPr>
+    </w:p>
+    <w:p>
+      <w:pPr>
+        <w:pStyle w:val="PlainText"/>
+        <w:rPr>
+          <w:color w:val="FF0000"/>
+          <w:lang w:val="en-US"/>
+        </w:rPr>
+      </w:pPr>
+    </w:p>
+    <w:p>
+      <w:pPr>
+        <w:pStyle w:val="PlainText"/>
+        <w:rPr>
+          <w:color w:val="FF0000"/>
           <w:lang w:val="en-US"/>
         </w:rPr>
       </w:pPr>
@@ -1704,6 +2073,42 @@
         <w:pStyle w:val="PlainText"/>
         <w:rPr>
           <w:color w:val="FF0000"/>
+          <w:u w:val="single"/>
+          <w:lang w:val="en-US"/>
+        </w:rPr>
+      </w:pPr>
+      <w:r>
+        <w:rPr>
+          <w:color w:val="70AD47" w:themeColor="accent6"/>
+          <w:u w:val="single"/>
+          <w:lang w:val="en-US"/>
+        </w:rPr>
+        <w:t>Response</w:t>
+      </w:r>
+    </w:p>
+    <w:p>
+      <w:pPr>
+        <w:pStyle w:val="PlainText"/>
+        <w:rPr>
+          <w:color w:val="FF0000"/>
+          <w:lang w:val="en-US"/>
+        </w:rPr>
+      </w:pPr>
+    </w:p>
+    <w:p>
+      <w:pPr>
+        <w:pStyle w:val="PlainText"/>
+        <w:rPr>
+          <w:color w:val="FF0000"/>
+          <w:lang w:val="en-US"/>
+        </w:rPr>
+      </w:pPr>
+    </w:p>
+    <w:p>
+      <w:pPr>
+        <w:pStyle w:val="PlainText"/>
+        <w:rPr>
+          <w:color w:val="FF0000"/>
           <w:lang w:val="en-US"/>
         </w:rPr>
       </w:pPr>
@@ -1719,15 +2124,8 @@
       <w:pPr>
         <w:pStyle w:val="PlainText"/>
         <w:rPr>
-          <w:color w:val="FF0000"/>
-          <w:lang w:val="en-US"/>
-        </w:rPr>
-      </w:pPr>
-    </w:p>
-    <w:p>
-      <w:pPr>
-        <w:pStyle w:val="PlainText"/>
-        <w:rPr>
+          <w:color w:val="70AD47" w:themeColor="accent6"/>
+          <w:u w:val="single"/>
           <w:lang w:val="en-US"/>
         </w:rPr>
       </w:pPr>
@@ -1763,6 +2161,57 @@
           <w:color w:val="70AD47" w:themeColor="accent6"/>
           <w:lang w:val="en-US"/>
         </w:rPr>
+        <w:t>We ensured correct formatting of all DOI links.</w:t>
+      </w:r>
+    </w:p>
+    <w:p>
+      <w:pPr>
+        <w:pStyle w:val="PlainText"/>
+        <w:rPr>
+          <w:color w:val="FF0000"/>
+          <w:lang w:val="en-US"/>
+        </w:rPr>
+      </w:pPr>
+    </w:p>
+    <w:p>
+      <w:pPr>
+        <w:pStyle w:val="PlainText"/>
+        <w:rPr>
+          <w:lang w:val="en-US"/>
+        </w:rPr>
+      </w:pPr>
+    </w:p>
+    <w:p>
+      <w:pPr>
+        <w:pStyle w:val="PlainText"/>
+        <w:rPr>
+          <w:color w:val="FF0000"/>
+          <w:u w:val="single"/>
+          <w:lang w:val="en-US"/>
+        </w:rPr>
+      </w:pPr>
+      <w:r>
+        <w:rPr>
+          <w:color w:val="70AD47" w:themeColor="accent6"/>
+          <w:u w:val="single"/>
+          <w:lang w:val="en-US"/>
+        </w:rPr>
+        <w:t>Response</w:t>
+      </w:r>
+    </w:p>
+    <w:p>
+      <w:pPr>
+        <w:pStyle w:val="PlainText"/>
+        <w:rPr>
+          <w:color w:val="70AD47" w:themeColor="accent6"/>
+          <w:lang w:val="en-US"/>
+        </w:rPr>
+      </w:pPr>
+      <w:r>
+        <w:rPr>
+          <w:color w:val="70AD47" w:themeColor="accent6"/>
+          <w:lang w:val="en-US"/>
+        </w:rPr>
         <w:t>Improvements and corrections made for all points.</w:t>
       </w:r>
     </w:p>
@@ -1786,6 +2235,130 @@
       <w:pPr>
         <w:pStyle w:val="PlainText"/>
         <w:rPr>
+          <w:u w:val="single"/>
+          <w:lang w:val="en-US"/>
+        </w:rPr>
+      </w:pPr>
+      <w:r>
+        <w:rPr>
+          <w:u w:val="single"/>
+          <w:lang w:val="en-US"/>
+        </w:rPr>
+        <w:t>Reviewer comments in text:</w:t>
+      </w:r>
+    </w:p>
+    <w:p>
+      <w:pPr>
+        <w:pStyle w:val="PlainText"/>
+        <w:rPr>
+          <w:u w:val="single"/>
+          <w:lang w:val="en-US"/>
+        </w:rPr>
+      </w:pPr>
+    </w:p>
+    <w:p>
+      <w:pPr>
+        <w:pStyle w:val="PlainText"/>
+        <w:rPr>
+          <w:lang w:val="en-US"/>
+        </w:rPr>
+      </w:pPr>
+      <w:proofErr w:type="gramStart"/>
+      <w:r>
+        <w:rPr>
+          <w:lang w:val="en-US"/>
+        </w:rPr>
+        <w:t>Speculative..</w:t>
+      </w:r>
+      <w:proofErr w:type="gramEnd"/>
+    </w:p>
+    <w:p>
+      <w:pPr>
+        <w:pStyle w:val="PlainText"/>
+        <w:rPr>
+          <w:color w:val="70AD47" w:themeColor="accent6"/>
+          <w:u w:val="single"/>
+          <w:lang w:val="en-US"/>
+        </w:rPr>
+      </w:pPr>
+    </w:p>
+    <w:p>
+      <w:pPr>
+        <w:pStyle w:val="PlainText"/>
+        <w:rPr>
+          <w:color w:val="FF0000"/>
+          <w:lang w:val="en-US"/>
+        </w:rPr>
+      </w:pPr>
+      <w:r>
+        <w:rPr>
+          <w:color w:val="70AD47" w:themeColor="accent6"/>
+          <w:u w:val="single"/>
+          <w:lang w:val="en-US"/>
+        </w:rPr>
+        <w:t>Response</w:t>
+      </w:r>
+    </w:p>
+    <w:p>
+      <w:pPr>
+        <w:pStyle w:val="PlainText"/>
+        <w:rPr>
+          <w:lang w:val="en-US"/>
+        </w:rPr>
+      </w:pPr>
+      <w:r>
+        <w:rPr>
+          <w:lang w:val="en-US"/>
+        </w:rPr>
+        <w:t>We thank the reviewer for raising our attention to this. We have</w:t>
+      </w:r>
+      <w:r>
+        <w:rPr>
+          <w:lang w:val="en-US"/>
+        </w:rPr>
+        <w:t xml:space="preserve"> modified the section, included a relevant </w:t>
+      </w:r>
+      <w:proofErr w:type="gramStart"/>
+      <w:r>
+        <w:rPr>
+          <w:lang w:val="en-US"/>
+        </w:rPr>
+        <w:t>reference</w:t>
+      </w:r>
+      <w:proofErr w:type="gramEnd"/>
+      <w:r>
+        <w:rPr>
+          <w:lang w:val="en-US"/>
+        </w:rPr>
+        <w:t xml:space="preserve"> and changed the title to better reflect the scope of the suggested method.</w:t>
+      </w:r>
+      <w:r>
+        <w:rPr>
+          <w:lang w:val="en-US"/>
+        </w:rPr>
+        <w:t xml:space="preserve"> </w:t>
+      </w:r>
+    </w:p>
+    <w:p>
+      <w:pPr>
+        <w:pStyle w:val="PlainText"/>
+        <w:rPr>
+          <w:lang w:val="en-US"/>
+        </w:rPr>
+      </w:pPr>
+    </w:p>
+    <w:p>
+      <w:pPr>
+        <w:pStyle w:val="PlainText"/>
+        <w:rPr>
+          <w:lang w:val="en-US"/>
+        </w:rPr>
+      </w:pPr>
+    </w:p>
+    <w:p>
+      <w:pPr>
+        <w:pStyle w:val="PlainText"/>
+        <w:rPr>
           <w:lang w:val="en-US"/>
         </w:rPr>
       </w:pPr>
@@ -1803,11 +2376,61 @@
           <w:lang w:val="en-US"/>
         </w:rPr>
       </w:pPr>
-      <w:r>
-        <w:rPr>
-          <w:lang w:val="en-US"/>
-        </w:rPr>
-        <w:t xml:space="preserve">Stears, A. E., Adler, P. B., Albeke, S. E., Atkins, D. H., Studyvin, J., &amp; Laughlin, D. C. (2022). plantTracker: An R package to translate maps of plant occurrence into demographic data. Methods in Ecology and Evolution. </w:t>
+      <w:proofErr w:type="spellStart"/>
+      <w:r>
+        <w:rPr>
+          <w:lang w:val="en-US"/>
+        </w:rPr>
+        <w:t>Stears</w:t>
+      </w:r>
+      <w:proofErr w:type="spellEnd"/>
+      <w:r>
+        <w:rPr>
+          <w:lang w:val="en-US"/>
+        </w:rPr>
+        <w:t xml:space="preserve">, A. E., Adler, P. B., </w:t>
+      </w:r>
+      <w:proofErr w:type="spellStart"/>
+      <w:r>
+        <w:rPr>
+          <w:lang w:val="en-US"/>
+        </w:rPr>
+        <w:t>Albeke</w:t>
+      </w:r>
+      <w:proofErr w:type="spellEnd"/>
+      <w:r>
+        <w:rPr>
+          <w:lang w:val="en-US"/>
+        </w:rPr>
+        <w:t xml:space="preserve">, S. E., Atkins, D. H., </w:t>
+      </w:r>
+      <w:proofErr w:type="spellStart"/>
+      <w:r>
+        <w:rPr>
+          <w:lang w:val="en-US"/>
+        </w:rPr>
+        <w:t>Studyvin</w:t>
+      </w:r>
+      <w:proofErr w:type="spellEnd"/>
+      <w:r>
+        <w:rPr>
+          <w:lang w:val="en-US"/>
+        </w:rPr>
+        <w:t xml:space="preserve">, J., &amp; Laughlin, D. C. (2022). </w:t>
+      </w:r>
+      <w:proofErr w:type="spellStart"/>
+      <w:r>
+        <w:rPr>
+          <w:lang w:val="en-US"/>
+        </w:rPr>
+        <w:t>plantTracker</w:t>
+      </w:r>
+      <w:proofErr w:type="spellEnd"/>
+      <w:r>
+        <w:rPr>
+          <w:lang w:val="en-US"/>
+        </w:rPr>
+        <w:t xml:space="preserve">: An R package to translate maps of plant occurrence into demographic data. Methods in Ecology and Evolution. </w:t>
       </w:r>
       <w:hyperlink r:id="rId5" w:history="1">
         <w:r>
@@ -1866,14 +2489,7 @@
         <w:rPr>
           <w:lang w:val="en-US"/>
         </w:rPr>
-        <w:t xml:space="preserve">Please note that resubmitting your manuscript does not guarantee eventual acceptance, and that your resubmission may be subject to re-review before a decision is rendered. Please also ensure that </w:t>
-      </w:r>
-      <w:r>
-        <w:rPr>
-          <w:lang w:val="en-US"/>
-        </w:rPr>
-        <w:lastRenderedPageBreak/>
-        <w:t>your altered manuscript still conforms to our word limit of 7000-8000 words for Research Articles, or 3000-4000 for Applications and Practical Tools articles.</w:t>
+        <w:t>Please note that resubmitting your manuscript does not guarantee eventual acceptance, and that your resubmission may be subject to re-review before a decision is rendered. Please also ensure that your altered manuscript still conforms to our word limit of 7000-8000 words for Research Articles, or 3000-4000 for Applications and Practical Tools articles.</w:t>
       </w:r>
     </w:p>
     <w:p>
@@ -1954,7 +2570,22 @@
         <w:rPr>
           <w:lang w:val="en-US"/>
         </w:rPr>
-        <w:t>From January 2023 onwards, articles published in Methods will be made available under a CC-BY copyright licence and will be free to access for anyone; articles will no longer be published behind a paywall. Instead of subscription fees, the journal will be charging Article Processing Charges (APCs).</w:t>
+        <w:lastRenderedPageBreak/>
+        <w:t xml:space="preserve">From January 2023 onwards, articles published in Methods will be made available under a CC-BY copyright </w:t>
+      </w:r>
+      <w:proofErr w:type="spellStart"/>
+      <w:r>
+        <w:rPr>
+          <w:lang w:val="en-US"/>
+        </w:rPr>
+        <w:t>licence</w:t>
+      </w:r>
+      <w:proofErr w:type="spellEnd"/>
+      <w:r>
+        <w:rPr>
+          <w:lang w:val="en-US"/>
+        </w:rPr>
+        <w:t xml:space="preserve"> and will be free to access for anyone; articles will no longer be published behind a paywall. Instead of subscription fees, the journal will be charging Article Processing Charges (APCs).</w:t>
       </w:r>
     </w:p>
     <w:p>

</xml_diff>